<commit_message>
Updated links in resume
</commit_message>
<xml_diff>
--- a/docs/resume.docx
+++ b/docs/resume.docx
@@ -125,13 +125,24 @@
         </w:rPr>
         <w:t xml:space="preserve"> </w:t>
       </w:r>
+      <w:hyperlink r:id="rId10" w:history="1">
+        <w:r>
+          <w:rPr>
+            <w:rStyle w:val="Hyperlink"/>
+            <w:rFonts w:ascii="Calibri" w:hAnsi="Calibri" w:cs="Calibri"/>
+            <w:sz w:val="20"/>
+            <w:szCs w:val="20"/>
+          </w:rPr>
+          <w:t>Email</w:t>
+        </w:r>
+      </w:hyperlink>
       <w:r>
         <w:rPr>
           <w:rFonts w:ascii="Calibri" w:hAnsi="Calibri" w:cs="Calibri"/>
           <w:sz w:val="20"/>
           <w:szCs w:val="20"/>
         </w:rPr>
-        <w:t>padgenb</w:t>
+        <w:t>|</w:t>
       </w:r>
       <w:r>
         <w:rPr>
@@ -139,25 +150,9 @@
           <w:sz w:val="20"/>
           <w:szCs w:val="20"/>
         </w:rPr>
-        <w:t xml:space="preserve">@gmail.com </w:t>
-      </w:r>
-      <w:r>
-        <w:rPr>
-          <w:rFonts w:ascii="Calibri" w:hAnsi="Calibri" w:cs="Calibri"/>
-          <w:sz w:val="20"/>
-          <w:szCs w:val="20"/>
-        </w:rPr>
-        <w:t>|</w:t>
-      </w:r>
-      <w:r>
-        <w:rPr>
-          <w:rFonts w:ascii="Calibri" w:hAnsi="Calibri" w:cs="Calibri"/>
-          <w:sz w:val="20"/>
-          <w:szCs w:val="20"/>
-        </w:rPr>
         <w:t xml:space="preserve"> </w:t>
       </w:r>
-      <w:hyperlink r:id="rId10" w:history="1">
+      <w:hyperlink r:id="rId11" w:history="1">
         <w:r>
           <w:rPr>
             <w:rStyle w:val="Hyperlink"/>
@@ -176,7 +171,7 @@
         </w:rPr>
         <w:t xml:space="preserve">| </w:t>
       </w:r>
-      <w:hyperlink r:id="rId11" w:history="1">
+      <w:hyperlink r:id="rId12" w:history="1">
         <w:r>
           <w:rPr>
             <w:rStyle w:val="Hyperlink"/>
@@ -492,14 +487,7 @@
           <w:rFonts w:eastAsia="Times New Roman"/>
           <w:bCs/>
         </w:rPr>
-        <w:t>AMA Key Beacon</w:t>
-      </w:r>
-      <w:r>
-        <w:rPr>
-          <w:rFonts w:eastAsia="Times New Roman"/>
-          <w:bCs/>
-        </w:rPr>
-        <w:t xml:space="preserve">, </w:t>
+        <w:t xml:space="preserve">AMA Key Beacon, </w:t>
       </w:r>
       <w:r>
         <w:rPr>
@@ -721,19 +709,7 @@
         <w:rPr>
           <w:rFonts w:ascii="Calibri" w:hAnsi="Calibri" w:cs="Calibri"/>
         </w:rPr>
-        <w:t xml:space="preserve"> for Monte Carlo simulations; this enabled rapid downside risk </w:t>
-      </w:r>
-      <w:r>
-        <w:rPr>
-          <w:rFonts w:ascii="Calibri" w:hAnsi="Calibri" w:cs="Calibri"/>
-        </w:rPr>
-        <w:t>modelling</w:t>
-      </w:r>
-      <w:r>
-        <w:rPr>
-          <w:rFonts w:ascii="Calibri" w:hAnsi="Calibri" w:cs="Calibri"/>
-        </w:rPr>
-        <w:t>, allowing the firm to stress-test assets across multiple economic scenarios.</w:t>
+        <w:t xml:space="preserve"> for Monte Carlo simulations; this enabled rapid downside risk modelling, allowing the firm to stress-test assets across multiple economic scenarios.</w:t>
       </w:r>
     </w:p>
     <w:p>
@@ -962,13 +938,7 @@
         <w:rPr>
           <w:rFonts w:eastAsia="Times New Roman"/>
         </w:rPr>
-        <w:t xml:space="preserve">Jul </w:t>
-      </w:r>
-      <w:r>
-        <w:rPr>
-          <w:rFonts w:eastAsia="Times New Roman"/>
-        </w:rPr>
-        <w:t xml:space="preserve"> </w:t>
+        <w:t xml:space="preserve">Jul  </w:t>
       </w:r>
       <w:r>
         <w:rPr>
@@ -1110,19 +1080,7 @@
         <w:rPr>
           <w:rFonts w:ascii="Calibri" w:hAnsi="Calibri" w:cs="Calibri"/>
         </w:rPr>
-        <w:t xml:space="preserve"> for </w:t>
-      </w:r>
-      <w:r>
-        <w:rPr>
-          <w:rFonts w:ascii="Calibri" w:hAnsi="Calibri" w:cs="Calibri"/>
-        </w:rPr>
-        <w:t>labelling</w:t>
-      </w:r>
-      <w:r>
-        <w:rPr>
-          <w:rFonts w:ascii="Calibri" w:hAnsi="Calibri" w:cs="Calibri"/>
-        </w:rPr>
-        <w:t xml:space="preserve"> and </w:t>
+        <w:t xml:space="preserve"> for labelling and </w:t>
       </w:r>
       <w:proofErr w:type="spellStart"/>
       <w:r>
@@ -1187,13 +1145,7 @@
         <w:rPr>
           <w:rFonts w:eastAsia="Times New Roman"/>
         </w:rPr>
-        <w:t>Aug</w:t>
-      </w:r>
-      <w:r>
-        <w:rPr>
-          <w:rFonts w:eastAsia="Times New Roman"/>
-        </w:rPr>
-        <w:t xml:space="preserve">  </w:t>
+        <w:t xml:space="preserve">Aug  </w:t>
       </w:r>
       <w:r>
         <w:rPr>
@@ -1339,15 +1291,7 @@
           <w:b/>
           <w:bCs/>
         </w:rPr>
-        <w:t xml:space="preserve">data-driven program management plan and execution risk </w:t>
-      </w:r>
-      <w:r>
-        <w:rPr>
-          <w:rFonts w:ascii="Calibri" w:hAnsi="Calibri" w:cs="Calibri"/>
-          <w:b/>
-          <w:bCs/>
-        </w:rPr>
-        <w:t>modelling</w:t>
+        <w:t>data-driven program management plan and execution risk modelling</w:t>
       </w:r>
       <w:r>
         <w:rPr>
@@ -1638,18 +1582,16 @@
       </w:r>
       <w:r>
         <w:br/>
-      </w:r>
-      <w:r>
         <w:t>International Association of Privacy Professionals (IAPP)</w:t>
       </w:r>
     </w:p>
     <w:sectPr>
-      <w:headerReference w:type="even" r:id="rId12"/>
-      <w:headerReference w:type="default" r:id="rId13"/>
-      <w:footerReference w:type="even" r:id="rId14"/>
-      <w:footerReference w:type="default" r:id="rId15"/>
-      <w:headerReference w:type="first" r:id="rId16"/>
-      <w:footerReference w:type="first" r:id="rId17"/>
+      <w:headerReference w:type="even" r:id="rId13"/>
+      <w:headerReference w:type="default" r:id="rId14"/>
+      <w:footerReference w:type="even" r:id="rId15"/>
+      <w:footerReference w:type="default" r:id="rId16"/>
+      <w:headerReference w:type="first" r:id="rId17"/>
+      <w:footerReference w:type="first" r:id="rId18"/>
       <w:pgSz w:w="12240" w:h="15840"/>
       <w:pgMar w:top="720" w:right="720" w:bottom="720" w:left="720" w:header="720" w:footer="720" w:gutter="0"/>
       <w:pgNumType w:start="1"/>
@@ -5101,6 +5043,7 @@
   <w:style w:type="character" w:default="1" w:styleId="DefaultParagraphFont">
     <w:name w:val="Default Paragraph Font"/>
     <w:uiPriority w:val="1"/>
+    <w:semiHidden/>
     <w:unhideWhenUsed/>
   </w:style>
   <w:style w:type="table" w:default="1" w:styleId="TableNormal">
@@ -5779,6 +5722,15 @@
 </file>
 
 <file path=customXml/item2.xml><?xml version="1.0" encoding="utf-8"?>
+<?mso-contentType ?>
+<FormTemplates xmlns="http://schemas.microsoft.com/sharepoint/v3/contenttype/forms">
+  <Display>DocumentLibraryForm</Display>
+  <Edit>DocumentLibraryForm</Edit>
+  <New>DocumentLibraryForm</New>
+</FormTemplates>
+</file>
+
+<file path=customXml/item3.xml><?xml version="1.0" encoding="utf-8"?>
 <ct:contentTypeSchema xmlns:ct="http://schemas.microsoft.com/office/2006/metadata/contentType" xmlns:ma="http://schemas.microsoft.com/office/2006/metadata/properties/metaAttributes" ct:_="" ma:_="" ma:contentTypeName="Document" ma:contentTypeID="0x010100316B23B2947EEE4C939D899E9F814CE2" ma:contentTypeVersion="17" ma:contentTypeDescription="Create a new document." ma:contentTypeScope="" ma:versionID="dfafb8503ba57c2e6d44b510919379c5">
   <xsd:schema xmlns:xsd="http://www.w3.org/2001/XMLSchema" xmlns:xs="http://www.w3.org/2001/XMLSchema" xmlns:p="http://schemas.microsoft.com/office/2006/metadata/properties" xmlns:ns3="af5369d9-d447-446a-bc40-a0d750352dfd" xmlns:ns4="d29e25d4-f831-4243-9ca6-8152719ac31f" targetNamespace="http://schemas.microsoft.com/office/2006/metadata/properties" ma:root="true" ma:fieldsID="151779bcba522b3be17b3c49f2523958" ns3:_="" ns4:_="">
     <xsd:import namespace="af5369d9-d447-446a-bc40-a0d750352dfd"/>
@@ -6025,15 +5977,6 @@
 </ct:contentTypeSchema>
 </file>
 
-<file path=customXml/item3.xml><?xml version="1.0" encoding="utf-8"?>
-<?mso-contentType ?>
-<FormTemplates xmlns="http://schemas.microsoft.com/sharepoint/v3/contenttype/forms">
-  <Display>DocumentLibraryForm</Display>
-  <Edit>DocumentLibraryForm</Edit>
-  <New>DocumentLibraryForm</New>
-</FormTemplates>
-</file>
-
 <file path=customXml/itemProps1.xml><?xml version="1.0" encoding="utf-8"?>
 <ds:datastoreItem xmlns:ds="http://schemas.openxmlformats.org/officeDocument/2006/customXml" ds:itemID="{4B599800-B2BD-4E7A-A91B-44DB85FBDA74}">
   <ds:schemaRefs>
@@ -6045,6 +5988,14 @@
 </file>
 
 <file path=customXml/itemProps2.xml><?xml version="1.0" encoding="utf-8"?>
+<ds:datastoreItem xmlns:ds="http://schemas.openxmlformats.org/officeDocument/2006/customXml" ds:itemID="{34A09CC4-F131-48F4-B474-DB228B223DCD}">
+  <ds:schemaRefs>
+    <ds:schemaRef ds:uri="http://schemas.microsoft.com/sharepoint/v3/contenttype/forms"/>
+  </ds:schemaRefs>
+</ds:datastoreItem>
+</file>
+
+<file path=customXml/itemProps3.xml><?xml version="1.0" encoding="utf-8"?>
 <ds:datastoreItem xmlns:ds="http://schemas.openxmlformats.org/officeDocument/2006/customXml" ds:itemID="{5099978F-8E02-4D22-8C74-19D2A5C724EA}">
   <ds:schemaRefs>
     <ds:schemaRef ds:uri="http://schemas.microsoft.com/office/2006/metadata/contentType"/>
@@ -6061,12 +6012,4 @@
     <ds:schemaRef ds:uri="http://schemas.microsoft.com/internal/obd"/>
   </ds:schemaRefs>
 </ds:datastoreItem>
-</file>
-
-<file path=customXml/itemProps3.xml><?xml version="1.0" encoding="utf-8"?>
-<ds:datastoreItem xmlns:ds="http://schemas.openxmlformats.org/officeDocument/2006/customXml" ds:itemID="{34A09CC4-F131-48F4-B474-DB228B223DCD}">
-  <ds:schemaRefs>
-    <ds:schemaRef ds:uri="http://schemas.microsoft.com/sharepoint/v3/contenttype/forms"/>
-  </ds:schemaRefs>
-</ds:datastoreItem>
 </file>
</xml_diff>

<commit_message>
pdf file update to maintain links
</commit_message>
<xml_diff>
--- a/docs/resume.docx
+++ b/docs/resume.docx
@@ -5714,23 +5714,6 @@
 </file>
 
 <file path=customXml/item1.xml><?xml version="1.0" encoding="utf-8"?>
-<p:properties xmlns:p="http://schemas.microsoft.com/office/2006/metadata/properties" xmlns:xsi="http://www.w3.org/2001/XMLSchema-instance" xmlns:pc="http://schemas.microsoft.com/office/infopath/2007/PartnerControls">
-  <documentManagement>
-    <_activity xmlns="af5369d9-d447-446a-bc40-a0d750352dfd" xsi:nil="true"/>
-  </documentManagement>
-</p:properties>
-</file>
-
-<file path=customXml/item2.xml><?xml version="1.0" encoding="utf-8"?>
-<?mso-contentType ?>
-<FormTemplates xmlns="http://schemas.microsoft.com/sharepoint/v3/contenttype/forms">
-  <Display>DocumentLibraryForm</Display>
-  <Edit>DocumentLibraryForm</Edit>
-  <New>DocumentLibraryForm</New>
-</FormTemplates>
-</file>
-
-<file path=customXml/item3.xml><?xml version="1.0" encoding="utf-8"?>
 <ct:contentTypeSchema xmlns:ct="http://schemas.microsoft.com/office/2006/metadata/contentType" xmlns:ma="http://schemas.microsoft.com/office/2006/metadata/properties/metaAttributes" ct:_="" ma:_="" ma:contentTypeName="Document" ma:contentTypeID="0x010100316B23B2947EEE4C939D899E9F814CE2" ma:contentTypeVersion="17" ma:contentTypeDescription="Create a new document." ma:contentTypeScope="" ma:versionID="dfafb8503ba57c2e6d44b510919379c5">
   <xsd:schema xmlns:xsd="http://www.w3.org/2001/XMLSchema" xmlns:xs="http://www.w3.org/2001/XMLSchema" xmlns:p="http://schemas.microsoft.com/office/2006/metadata/properties" xmlns:ns3="af5369d9-d447-446a-bc40-a0d750352dfd" xmlns:ns4="d29e25d4-f831-4243-9ca6-8152719ac31f" targetNamespace="http://schemas.microsoft.com/office/2006/metadata/properties" ma:root="true" ma:fieldsID="151779bcba522b3be17b3c49f2523958" ns3:_="" ns4:_="">
     <xsd:import namespace="af5369d9-d447-446a-bc40-a0d750352dfd"/>
@@ -5977,25 +5960,24 @@
 </ct:contentTypeSchema>
 </file>
 
-<file path=customXml/itemProps1.xml><?xml version="1.0" encoding="utf-8"?>
-<ds:datastoreItem xmlns:ds="http://schemas.openxmlformats.org/officeDocument/2006/customXml" ds:itemID="{4B599800-B2BD-4E7A-A91B-44DB85FBDA74}">
-  <ds:schemaRefs>
-    <ds:schemaRef ds:uri="http://schemas.microsoft.com/office/2006/metadata/properties"/>
-    <ds:schemaRef ds:uri="http://schemas.microsoft.com/office/infopath/2007/PartnerControls"/>
-    <ds:schemaRef ds:uri="af5369d9-d447-446a-bc40-a0d750352dfd"/>
-  </ds:schemaRefs>
-</ds:datastoreItem>
+<file path=customXml/item2.xml><?xml version="1.0" encoding="utf-8"?>
+<?mso-contentType ?>
+<FormTemplates xmlns="http://schemas.microsoft.com/sharepoint/v3/contenttype/forms">
+  <Display>DocumentLibraryForm</Display>
+  <Edit>DocumentLibraryForm</Edit>
+  <New>DocumentLibraryForm</New>
+</FormTemplates>
 </file>
 
-<file path=customXml/itemProps2.xml><?xml version="1.0" encoding="utf-8"?>
-<ds:datastoreItem xmlns:ds="http://schemas.openxmlformats.org/officeDocument/2006/customXml" ds:itemID="{34A09CC4-F131-48F4-B474-DB228B223DCD}">
-  <ds:schemaRefs>
-    <ds:schemaRef ds:uri="http://schemas.microsoft.com/sharepoint/v3/contenttype/forms"/>
-  </ds:schemaRefs>
-</ds:datastoreItem>
+<file path=customXml/item3.xml><?xml version="1.0" encoding="utf-8"?>
+<p:properties xmlns:p="http://schemas.microsoft.com/office/2006/metadata/properties" xmlns:xsi="http://www.w3.org/2001/XMLSchema-instance" xmlns:pc="http://schemas.microsoft.com/office/infopath/2007/PartnerControls">
+  <documentManagement>
+    <_activity xmlns="af5369d9-d447-446a-bc40-a0d750352dfd" xsi:nil="true"/>
+  </documentManagement>
+</p:properties>
 </file>
 
-<file path=customXml/itemProps3.xml><?xml version="1.0" encoding="utf-8"?>
+<file path=customXml/itemProps1.xml><?xml version="1.0" encoding="utf-8"?>
 <ds:datastoreItem xmlns:ds="http://schemas.openxmlformats.org/officeDocument/2006/customXml" ds:itemID="{5099978F-8E02-4D22-8C74-19D2A5C724EA}">
   <ds:schemaRefs>
     <ds:schemaRef ds:uri="http://schemas.microsoft.com/office/2006/metadata/contentType"/>
@@ -6012,4 +5994,22 @@
     <ds:schemaRef ds:uri="http://schemas.microsoft.com/internal/obd"/>
   </ds:schemaRefs>
 </ds:datastoreItem>
+</file>
+
+<file path=customXml/itemProps2.xml><?xml version="1.0" encoding="utf-8"?>
+<ds:datastoreItem xmlns:ds="http://schemas.openxmlformats.org/officeDocument/2006/customXml" ds:itemID="{34A09CC4-F131-48F4-B474-DB228B223DCD}">
+  <ds:schemaRefs>
+    <ds:schemaRef ds:uri="http://schemas.microsoft.com/sharepoint/v3/contenttype/forms"/>
+  </ds:schemaRefs>
+</ds:datastoreItem>
+</file>
+
+<file path=customXml/itemProps3.xml><?xml version="1.0" encoding="utf-8"?>
+<ds:datastoreItem xmlns:ds="http://schemas.openxmlformats.org/officeDocument/2006/customXml" ds:itemID="{4B599800-B2BD-4E7A-A91B-44DB85FBDA74}">
+  <ds:schemaRefs>
+    <ds:schemaRef ds:uri="http://schemas.microsoft.com/office/2006/metadata/properties"/>
+    <ds:schemaRef ds:uri="http://schemas.microsoft.com/office/infopath/2007/PartnerControls"/>
+    <ds:schemaRef ds:uri="af5369d9-d447-446a-bc40-a0d750352dfd"/>
+  </ds:schemaRefs>
+</ds:datastoreItem>
 </file>
</xml_diff>